<commit_message>
Added some dialogue lines and tweaked story ideas
</commit_message>
<xml_diff>
--- a/Writing/Story Ideas.docx
+++ b/Writing/Story Ideas.docx
@@ -241,22 +241,173 @@
       <w:r>
         <w:t>Father?</w:t>
       </w:r>
+    </w:p>
+    <w:p>
+      <w:pPr>
+        <w:pStyle w:val="ListParagraph"/>
+        <w:numPr>
+          <w:ilvl w:val="1"/>
+          <w:numId w:val="3"/>
+        </w:numPr>
+      </w:pPr>
+      <w:r>
+        <w:t>Stranger?</w:t>
+      </w:r>
+    </w:p>
+    <w:p>
+      <w:pPr>
+        <w:pStyle w:val="ListParagraph"/>
+        <w:numPr>
+          <w:ilvl w:val="1"/>
+          <w:numId w:val="3"/>
+        </w:numPr>
+      </w:pPr>
+      <w:r>
+        <w:t>The player’s pet/companion is now with the figure, either having been taken or chasing after them</w:t>
+      </w:r>
       <w:bookmarkStart w:id="0" w:name="_GoBack"/>
       <w:bookmarkEnd w:id="0"/>
     </w:p>
     <w:p>
-      <w:pPr>
-        <w:pStyle w:val="ListParagraph"/>
-        <w:numPr>
-          <w:ilvl w:val="1"/>
-          <w:numId w:val="3"/>
-        </w:numPr>
-      </w:pPr>
-      <w:r>
-        <w:t>Stranger?</w:t>
-      </w:r>
-    </w:p>
-    <w:p/>
+      <w:r>
+        <w:rPr>
+          <w:b/>
+        </w:rPr>
+        <w:t>Dialogue Lines</w:t>
+      </w:r>
+    </w:p>
+    <w:p>
+      <w:pPr>
+        <w:pStyle w:val="ListParagraph"/>
+        <w:numPr>
+          <w:ilvl w:val="0"/>
+          <w:numId w:val="4"/>
+        </w:numPr>
+      </w:pPr>
+      <w:r>
+        <w:t>What… is this place?</w:t>
+      </w:r>
+    </w:p>
+    <w:p>
+      <w:pPr>
+        <w:pStyle w:val="ListParagraph"/>
+        <w:numPr>
+          <w:ilvl w:val="0"/>
+          <w:numId w:val="4"/>
+        </w:numPr>
+      </w:pPr>
+      <w:r>
+        <w:t>What is that? Some kind of glove? What’s it doing down here…?</w:t>
+      </w:r>
+    </w:p>
+    <w:p>
+      <w:pPr>
+        <w:pStyle w:val="ListParagraph"/>
+        <w:numPr>
+          <w:ilvl w:val="0"/>
+          <w:numId w:val="4"/>
+        </w:numPr>
+      </w:pPr>
+      <w:r>
+        <w:t>Another artefact.</w:t>
+      </w:r>
+      <w:r>
+        <w:t xml:space="preserve"> Just what the heck</w:t>
+      </w:r>
+      <w:r>
+        <w:t xml:space="preserve"> is gonna happen now?</w:t>
+      </w:r>
+    </w:p>
+    <w:p>
+      <w:pPr>
+        <w:pStyle w:val="ListParagraph"/>
+        <w:numPr>
+          <w:ilvl w:val="0"/>
+          <w:numId w:val="4"/>
+        </w:numPr>
+      </w:pPr>
+      <w:r>
+        <w:t>I’ve got to get outta here!</w:t>
+      </w:r>
+    </w:p>
+    <w:p>
+      <w:pPr>
+        <w:pStyle w:val="ListParagraph"/>
+        <w:numPr>
+          <w:ilvl w:val="0"/>
+          <w:numId w:val="4"/>
+        </w:numPr>
+      </w:pPr>
+      <w:r>
+        <w:t>What the heck</w:t>
+      </w:r>
+      <w:r>
+        <w:t xml:space="preserve"> is that?!</w:t>
+      </w:r>
+    </w:p>
+    <w:p>
+      <w:pPr>
+        <w:pStyle w:val="ListParagraph"/>
+        <w:numPr>
+          <w:ilvl w:val="0"/>
+          <w:numId w:val="4"/>
+        </w:numPr>
+      </w:pPr>
+      <w:r>
+        <w:t>Those little guys are using the energy…</w:t>
+      </w:r>
+    </w:p>
+    <w:p>
+      <w:pPr>
+        <w:pStyle w:val="ListParagraph"/>
+        <w:numPr>
+          <w:ilvl w:val="0"/>
+          <w:numId w:val="4"/>
+        </w:numPr>
+      </w:pPr>
+      <w:r>
+        <w:t>Hey, give that back!</w:t>
+      </w:r>
+    </w:p>
+    <w:p>
+      <w:pPr>
+        <w:pStyle w:val="ListParagraph"/>
+        <w:numPr>
+          <w:ilvl w:val="0"/>
+          <w:numId w:val="4"/>
+        </w:numPr>
+      </w:pPr>
+      <w:r>
+        <w:t>No…</w:t>
+      </w:r>
+      <w:r>
+        <w:t xml:space="preserve"> (Failure dialogue)</w:t>
+      </w:r>
+    </w:p>
+    <w:p>
+      <w:pPr>
+        <w:pStyle w:val="ListParagraph"/>
+        <w:numPr>
+          <w:ilvl w:val="0"/>
+          <w:numId w:val="4"/>
+        </w:numPr>
+      </w:pPr>
+      <w:r>
+        <w:t>Hey! Give Toby back!</w:t>
+      </w:r>
+    </w:p>
+    <w:p>
+      <w:pPr>
+        <w:pStyle w:val="ListParagraph"/>
+        <w:numPr>
+          <w:ilvl w:val="0"/>
+          <w:numId w:val="4"/>
+        </w:numPr>
+      </w:pPr>
+      <w:r>
+        <w:t>Get back here!</w:t>
+      </w:r>
+    </w:p>
     <w:sectPr>
       <w:pgSz w:w="11906" w:h="16838"/>
       <w:pgMar w:top="1440" w:right="1440" w:bottom="1440" w:left="1440" w:header="708" w:footer="708" w:gutter="0"/>
@@ -270,6 +421,119 @@
 <file path=word/numbering.xml><?xml version="1.0" encoding="utf-8"?>
 <w:numbering xmlns:wpc="http://schemas.microsoft.com/office/word/2010/wordprocessingCanvas" xmlns:cx="http://schemas.microsoft.com/office/drawing/2014/chartex" xmlns:cx1="http://schemas.microsoft.com/office/drawing/2015/9/8/chartex" xmlns:cx2="http://schemas.microsoft.com/office/drawing/2015/10/21/chartex" xmlns:cx3="http://schemas.microsoft.com/office/drawing/2016/5/9/chartex" xmlns:cx4="http://schemas.microsoft.com/office/drawing/2016/5/10/chartex" xmlns:cx5="http://schemas.microsoft.com/office/drawing/2016/5/11/chartex" xmlns:cx6="http://schemas.microsoft.com/office/drawing/2016/5/12/chartex" xmlns:cx7="http://schemas.microsoft.com/office/drawing/2016/5/13/chartex" xmlns:cx8="http://schemas.microsoft.com/office/drawing/2016/5/14/chartex" xmlns:mc="http://schemas.openxmlformats.org/markup-compatibility/2006" xmlns:aink="http://schemas.microsoft.com/office/drawing/2016/ink" xmlns:am3d="http://schemas.microsoft.com/office/drawing/2017/model3d" xmlns:o="urn:schemas-microsoft-com:office:office" xmlns:r="http://schemas.openxmlformats.org/officeDocument/2006/relationships" xmlns:m="http://schemas.openxmlformats.org/officeDocument/2006/math" xmlns:v="urn:schemas-microsoft-com:vml" xmlns:wp14="http://schemas.microsoft.com/office/word/2010/wordprocessingDrawing" xmlns:wp="http://schemas.openxmlformats.org/drawingml/2006/wordprocessingDrawing" xmlns:w10="urn:schemas-microsoft-com:office:word" xmlns:w="http://schemas.openxmlformats.org/wordprocessingml/2006/main" xmlns:w14="http://schemas.microsoft.com/office/word/2010/wordml" xmlns:w15="http://schemas.microsoft.com/office/word/2012/wordml" xmlns:w16cid="http://schemas.microsoft.com/office/word/2016/wordml/cid" xmlns:w16se="http://schemas.microsoft.com/office/word/2015/wordml/symex" xmlns:wpg="http://schemas.microsoft.com/office/word/2010/wordprocessingGroup" xmlns:wpi="http://schemas.microsoft.com/office/word/2010/wordprocessingInk" xmlns:wne="http://schemas.microsoft.com/office/word/2006/wordml" xmlns:wps="http://schemas.microsoft.com/office/word/2010/wordprocessingShape" mc:Ignorable="w14 w15 w16se w16cid wp14">
   <w:abstractNum w:abstractNumId="0" w15:restartNumberingAfterBreak="0">
+    <w:nsid w:val="167949C5"/>
+    <w:multiLevelType w:val="hybridMultilevel"/>
+    <w:tmpl w:val="8DB85E74"/>
+    <w:lvl w:ilvl="0" w:tplc="1C090001">
+      <w:start w:val="1"/>
+      <w:numFmt w:val="bullet"/>
+      <w:lvlText w:val=""/>
+      <w:lvlJc w:val="left"/>
+      <w:pPr>
+        <w:ind w:left="720" w:hanging="360"/>
+      </w:pPr>
+      <w:rPr>
+        <w:rFonts w:ascii="Symbol" w:hAnsi="Symbol" w:hint="default"/>
+      </w:rPr>
+    </w:lvl>
+    <w:lvl w:ilvl="1" w:tplc="1C090003" w:tentative="1">
+      <w:start w:val="1"/>
+      <w:numFmt w:val="bullet"/>
+      <w:lvlText w:val="o"/>
+      <w:lvlJc w:val="left"/>
+      <w:pPr>
+        <w:ind w:left="1440" w:hanging="360"/>
+      </w:pPr>
+      <w:rPr>
+        <w:rFonts w:ascii="Courier New" w:hAnsi="Courier New" w:cs="Courier New" w:hint="default"/>
+      </w:rPr>
+    </w:lvl>
+    <w:lvl w:ilvl="2" w:tplc="1C090005" w:tentative="1">
+      <w:start w:val="1"/>
+      <w:numFmt w:val="bullet"/>
+      <w:lvlText w:val=""/>
+      <w:lvlJc w:val="left"/>
+      <w:pPr>
+        <w:ind w:left="2160" w:hanging="360"/>
+      </w:pPr>
+      <w:rPr>
+        <w:rFonts w:ascii="Wingdings" w:hAnsi="Wingdings" w:hint="default"/>
+      </w:rPr>
+    </w:lvl>
+    <w:lvl w:ilvl="3" w:tplc="1C090001" w:tentative="1">
+      <w:start w:val="1"/>
+      <w:numFmt w:val="bullet"/>
+      <w:lvlText w:val=""/>
+      <w:lvlJc w:val="left"/>
+      <w:pPr>
+        <w:ind w:left="2880" w:hanging="360"/>
+      </w:pPr>
+      <w:rPr>
+        <w:rFonts w:ascii="Symbol" w:hAnsi="Symbol" w:hint="default"/>
+      </w:rPr>
+    </w:lvl>
+    <w:lvl w:ilvl="4" w:tplc="1C090003" w:tentative="1">
+      <w:start w:val="1"/>
+      <w:numFmt w:val="bullet"/>
+      <w:lvlText w:val="o"/>
+      <w:lvlJc w:val="left"/>
+      <w:pPr>
+        <w:ind w:left="3600" w:hanging="360"/>
+      </w:pPr>
+      <w:rPr>
+        <w:rFonts w:ascii="Courier New" w:hAnsi="Courier New" w:cs="Courier New" w:hint="default"/>
+      </w:rPr>
+    </w:lvl>
+    <w:lvl w:ilvl="5" w:tplc="1C090005" w:tentative="1">
+      <w:start w:val="1"/>
+      <w:numFmt w:val="bullet"/>
+      <w:lvlText w:val=""/>
+      <w:lvlJc w:val="left"/>
+      <w:pPr>
+        <w:ind w:left="4320" w:hanging="360"/>
+      </w:pPr>
+      <w:rPr>
+        <w:rFonts w:ascii="Wingdings" w:hAnsi="Wingdings" w:hint="default"/>
+      </w:rPr>
+    </w:lvl>
+    <w:lvl w:ilvl="6" w:tplc="1C090001" w:tentative="1">
+      <w:start w:val="1"/>
+      <w:numFmt w:val="bullet"/>
+      <w:lvlText w:val=""/>
+      <w:lvlJc w:val="left"/>
+      <w:pPr>
+        <w:ind w:left="5040" w:hanging="360"/>
+      </w:pPr>
+      <w:rPr>
+        <w:rFonts w:ascii="Symbol" w:hAnsi="Symbol" w:hint="default"/>
+      </w:rPr>
+    </w:lvl>
+    <w:lvl w:ilvl="7" w:tplc="1C090003" w:tentative="1">
+      <w:start w:val="1"/>
+      <w:numFmt w:val="bullet"/>
+      <w:lvlText w:val="o"/>
+      <w:lvlJc w:val="left"/>
+      <w:pPr>
+        <w:ind w:left="5760" w:hanging="360"/>
+      </w:pPr>
+      <w:rPr>
+        <w:rFonts w:ascii="Courier New" w:hAnsi="Courier New" w:cs="Courier New" w:hint="default"/>
+      </w:rPr>
+    </w:lvl>
+    <w:lvl w:ilvl="8" w:tplc="1C090005" w:tentative="1">
+      <w:start w:val="1"/>
+      <w:numFmt w:val="bullet"/>
+      <w:lvlText w:val=""/>
+      <w:lvlJc w:val="left"/>
+      <w:pPr>
+        <w:ind w:left="6480" w:hanging="360"/>
+      </w:pPr>
+      <w:rPr>
+        <w:rFonts w:ascii="Wingdings" w:hAnsi="Wingdings" w:hint="default"/>
+      </w:rPr>
+    </w:lvl>
+  </w:abstractNum>
+  <w:abstractNum w:abstractNumId="1" w15:restartNumberingAfterBreak="0">
     <w:nsid w:val="20993D4C"/>
     <w:multiLevelType w:val="hybridMultilevel"/>
     <w:tmpl w:val="9F6A18AA"/>
@@ -382,7 +646,7 @@
       </w:rPr>
     </w:lvl>
   </w:abstractNum>
-  <w:abstractNum w:abstractNumId="1" w15:restartNumberingAfterBreak="0">
+  <w:abstractNum w:abstractNumId="2" w15:restartNumberingAfterBreak="0">
     <w:nsid w:val="467D6163"/>
     <w:multiLevelType w:val="hybridMultilevel"/>
     <w:tmpl w:val="BDDE906C"/>
@@ -495,7 +759,7 @@
       </w:rPr>
     </w:lvl>
   </w:abstractNum>
-  <w:abstractNum w:abstractNumId="2" w15:restartNumberingAfterBreak="0">
+  <w:abstractNum w:abstractNumId="3" w15:restartNumberingAfterBreak="0">
     <w:nsid w:val="5AF12340"/>
     <w:multiLevelType w:val="hybridMultilevel"/>
     <w:tmpl w:val="02BC3130"/>
@@ -609,12 +873,15 @@
     </w:lvl>
   </w:abstractNum>
   <w:num w:numId="1">
+    <w:abstractNumId w:val="3"/>
+  </w:num>
+  <w:num w:numId="2">
     <w:abstractNumId w:val="2"/>
   </w:num>
-  <w:num w:numId="2">
+  <w:num w:numId="3">
     <w:abstractNumId w:val="1"/>
   </w:num>
-  <w:num w:numId="3">
+  <w:num w:numId="4">
     <w:abstractNumId w:val="0"/>
   </w:num>
 </w:numbering>

</xml_diff>

<commit_message>
Apparently there were edits?
</commit_message>
<xml_diff>
--- a/Writing/Story Ideas.docx
+++ b/Writing/Story Ideas.docx
@@ -249,15 +249,7 @@
         </w:numPr>
       </w:pPr>
       <w:r>
-        <w:t xml:space="preserve">Maybe something is discovered? A purpose to the ruins? </w:t>
-      </w:r>
-      <w:proofErr w:type="gramStart"/>
-      <w:r>
-        <w:t>Some kind of strange</w:t>
-      </w:r>
-      <w:proofErr w:type="gramEnd"/>
-      <w:r>
-        <w:t xml:space="preserve"> connection between the energy there and something else?</w:t>
+        <w:t>Maybe something is discovered? A purpose to the ruins? Some kind of strange connection between the energy there and something else?</w:t>
       </w:r>
     </w:p>
     <w:p>
@@ -646,23 +638,7 @@
         </w:numPr>
       </w:pPr>
       <w:r>
-        <w:t xml:space="preserve">What is that? </w:t>
-      </w:r>
-      <w:proofErr w:type="gramStart"/>
-      <w:r>
-        <w:t>Some kind of glove</w:t>
-      </w:r>
-      <w:proofErr w:type="gramEnd"/>
-      <w:r>
-        <w:t xml:space="preserve">? What’s it </w:t>
-      </w:r>
-      <w:proofErr w:type="spellStart"/>
-      <w:r>
-        <w:t>doing</w:t>
-      </w:r>
-      <w:proofErr w:type="spellEnd"/>
-      <w:r>
-        <w:t xml:space="preserve"> down here…?</w:t>
+        <w:t>What is that? Some kind of glove? What’s it doing down here…?</w:t>
       </w:r>
     </w:p>
     <w:p>
@@ -692,35 +668,19 @@
         <w:t xml:space="preserve"> Just what the heck</w:t>
       </w:r>
       <w:r>
-        <w:t xml:space="preserve"> is </w:t>
-      </w:r>
-      <w:proofErr w:type="spellStart"/>
-      <w:r>
-        <w:t>gonna</w:t>
-      </w:r>
-      <w:proofErr w:type="spellEnd"/>
-      <w:r>
-        <w:t xml:space="preserve"> happen now?</w:t>
-      </w:r>
-    </w:p>
-    <w:p>
-      <w:pPr>
-        <w:pStyle w:val="ListParagraph"/>
-        <w:numPr>
-          <w:ilvl w:val="1"/>
-          <w:numId w:val="4"/>
-        </w:numPr>
-      </w:pPr>
-      <w:r>
-        <w:t xml:space="preserve">I’ve got to get </w:t>
-      </w:r>
-      <w:proofErr w:type="spellStart"/>
-      <w:r>
-        <w:t>outta</w:t>
-      </w:r>
-      <w:proofErr w:type="spellEnd"/>
-      <w:r>
-        <w:t xml:space="preserve"> here!</w:t>
+        <w:t xml:space="preserve"> is gonna happen now?</w:t>
+      </w:r>
+    </w:p>
+    <w:p>
+      <w:pPr>
+        <w:pStyle w:val="ListParagraph"/>
+        <w:numPr>
+          <w:ilvl w:val="1"/>
+          <w:numId w:val="4"/>
+        </w:numPr>
+      </w:pPr>
+      <w:r>
+        <w:t>I’ve got to get outta here!</w:t>
       </w:r>
     </w:p>
     <w:p>
@@ -849,65 +809,37 @@
         <w:rPr>
           <w:color w:val="538135" w:themeColor="accent6" w:themeShade="BF"/>
         </w:rPr>
-        <w:t xml:space="preserve">I… I </w:t>
-      </w:r>
-      <w:proofErr w:type="gramStart"/>
+        <w:t>I… I have to be brave</w:t>
+      </w:r>
+    </w:p>
+    <w:p>
+      <w:pPr>
+        <w:pStyle w:val="ListParagraph"/>
+        <w:numPr>
+          <w:ilvl w:val="1"/>
+          <w:numId w:val="4"/>
+        </w:numPr>
+      </w:pPr>
       <w:r>
         <w:rPr>
           <w:color w:val="538135" w:themeColor="accent6" w:themeShade="BF"/>
         </w:rPr>
-        <w:t>have to</w:t>
-      </w:r>
-      <w:proofErr w:type="gramEnd"/>
+        <w:t>Heroes don’t give up</w:t>
+      </w:r>
+    </w:p>
+    <w:p>
+      <w:pPr>
+        <w:pStyle w:val="ListParagraph"/>
+        <w:numPr>
+          <w:ilvl w:val="1"/>
+          <w:numId w:val="4"/>
+        </w:numPr>
+      </w:pPr>
       <w:r>
         <w:rPr>
           <w:color w:val="538135" w:themeColor="accent6" w:themeShade="BF"/>
         </w:rPr>
-        <w:t xml:space="preserve"> be brave</w:t>
-      </w:r>
-    </w:p>
-    <w:p>
-      <w:pPr>
-        <w:pStyle w:val="ListParagraph"/>
-        <w:numPr>
-          <w:ilvl w:val="1"/>
-          <w:numId w:val="4"/>
-        </w:numPr>
-      </w:pPr>
-      <w:r>
-        <w:rPr>
-          <w:color w:val="538135" w:themeColor="accent6" w:themeShade="BF"/>
-        </w:rPr>
-        <w:t>Heroes don’t give up</w:t>
-      </w:r>
-    </w:p>
-    <w:p>
-      <w:pPr>
-        <w:pStyle w:val="ListParagraph"/>
-        <w:numPr>
-          <w:ilvl w:val="1"/>
-          <w:numId w:val="4"/>
-        </w:numPr>
-      </w:pPr>
-      <w:r>
-        <w:rPr>
-          <w:color w:val="538135" w:themeColor="accent6" w:themeShade="BF"/>
-        </w:rPr>
-        <w:t xml:space="preserve">I’m </w:t>
-      </w:r>
-      <w:proofErr w:type="spellStart"/>
-      <w:r>
-        <w:rPr>
-          <w:color w:val="538135" w:themeColor="accent6" w:themeShade="BF"/>
-        </w:rPr>
-        <w:t>gonna</w:t>
-      </w:r>
-      <w:proofErr w:type="spellEnd"/>
-      <w:r>
-        <w:rPr>
-          <w:color w:val="538135" w:themeColor="accent6" w:themeShade="BF"/>
-        </w:rPr>
-        <w:t xml:space="preserve"> save the day!</w:t>
+        <w:t>I’m gonna save the day!</w:t>
       </w:r>
     </w:p>
     <w:p>
@@ -1185,6 +1117,9 @@
       <w:r>
         <w:t>Runs outside to play in the woods</w:t>
       </w:r>
+      <w:r>
+        <w:t xml:space="preserve"> with dog (Sneakers)</w:t>
+      </w:r>
     </w:p>
     <w:p>
       <w:pPr>
@@ -1238,11 +1173,23 @@
       <w:pPr>
         <w:pStyle w:val="ListParagraph"/>
         <w:numPr>
-          <w:ilvl w:val="0"/>
+          <w:ilvl w:val="1"/>
           <w:numId w:val="5"/>
         </w:numPr>
       </w:pPr>
       <w:r>
+        <w:t>Sneakers gives chase to figure</w:t>
+      </w:r>
+    </w:p>
+    <w:p>
+      <w:pPr>
+        <w:pStyle w:val="ListParagraph"/>
+        <w:numPr>
+          <w:ilvl w:val="0"/>
+          <w:numId w:val="5"/>
+        </w:numPr>
+      </w:pPr>
+      <w:r>
         <w:t>PC ventures deeper inside</w:t>
       </w:r>
     </w:p>
@@ -1258,7 +1205,7 @@
         <w:rPr>
           <w:color w:val="0070C0"/>
         </w:rPr>
-        <w:t>Possibly because the hero saves people, so they must “help” this stranger</w:t>
+        <w:t>They need to ‘save’ Sneakers</w:t>
       </w:r>
     </w:p>
     <w:p>
@@ -1270,10 +1217,10 @@
         </w:numPr>
       </w:pPr>
       <w:r>
-        <w:rPr>
-          <w:color w:val="FF0000"/>
-        </w:rPr>
-        <w:t>A few simple puzzles to get the hang of movement</w:t>
+        <w:t xml:space="preserve">Finds </w:t>
+      </w:r>
+      <w:r>
+        <w:t>first artefact</w:t>
       </w:r>
     </w:p>
     <w:p>
@@ -1285,7 +1232,7 @@
         </w:numPr>
       </w:pPr>
       <w:r>
-        <w:t>Finds energy glove</w:t>
+        <w:t>Encounters first enemy type (little guys)</w:t>
       </w:r>
     </w:p>
     <w:p>
@@ -1297,10 +1244,7 @@
         </w:numPr>
       </w:pPr>
       <w:r>
-        <w:rPr>
-          <w:color w:val="FF0000"/>
-        </w:rPr>
-        <w:t>Puzzles to teach new abilities and mechanics</w:t>
+        <w:t>Encounters next enemy type (thieves)</w:t>
       </w:r>
     </w:p>
     <w:p>
@@ -1312,7 +1256,7 @@
         </w:numPr>
       </w:pPr>
       <w:r>
-        <w:t>Encounters first enemy type (little guys)</w:t>
+        <w:t>Encounters next enemy type (wardens)</w:t>
       </w:r>
     </w:p>
     <w:p>
@@ -1324,19 +1268,31 @@
         </w:numPr>
       </w:pPr>
       <w:r>
-        <w:t>Encounters next enemy type (thieves)</w:t>
-      </w:r>
-    </w:p>
-    <w:p>
-      <w:pPr>
-        <w:pStyle w:val="ListParagraph"/>
-        <w:numPr>
-          <w:ilvl w:val="0"/>
+        <w:rPr>
+          <w:color w:val="0070C0"/>
+        </w:rPr>
+        <w:t>PC keeps motivating self by playing “hero”</w:t>
+      </w:r>
+      <w:r>
+        <w:rPr>
+          <w:color w:val="0070C0"/>
+        </w:rPr>
+        <w:t>, and reminding themselves of Sneakers</w:t>
+      </w:r>
+    </w:p>
+    <w:p>
+      <w:pPr>
+        <w:pStyle w:val="ListParagraph"/>
+        <w:numPr>
+          <w:ilvl w:val="1"/>
           <w:numId w:val="5"/>
         </w:numPr>
       </w:pPr>
       <w:r>
-        <w:t>Encounters next enemy type (wardens)</w:t>
+        <w:rPr>
+          <w:color w:val="0070C0"/>
+        </w:rPr>
+        <w:t>Could have Sneakers’ barking be heard by the PC when they enter the level</w:t>
       </w:r>
     </w:p>
     <w:p>
@@ -1348,10 +1304,82 @@
         </w:numPr>
       </w:pPr>
       <w:r>
+        <w:t>Encounters a split in their path</w:t>
+      </w:r>
+    </w:p>
+    <w:p>
+      <w:pPr>
+        <w:pStyle w:val="ListParagraph"/>
+        <w:numPr>
+          <w:ilvl w:val="1"/>
+          <w:numId w:val="5"/>
+        </w:numPr>
+      </w:pPr>
+      <w:r>
+        <w:t>On one side is a tunnel, down which they see not just daylight but Sneakers as well, barking and hopping about</w:t>
+      </w:r>
+    </w:p>
+    <w:p>
+      <w:pPr>
+        <w:pStyle w:val="ListParagraph"/>
+        <w:numPr>
+          <w:ilvl w:val="1"/>
+          <w:numId w:val="5"/>
+        </w:numPr>
+      </w:pPr>
+      <w:r>
+        <w:t>On the other, a darkened doorway leading deeper into the temple once more</w:t>
+      </w:r>
+    </w:p>
+    <w:p>
+      <w:pPr>
+        <w:pStyle w:val="ListParagraph"/>
+        <w:numPr>
+          <w:ilvl w:val="0"/>
+          <w:numId w:val="5"/>
+        </w:numPr>
+      </w:pPr>
+      <w:r>
+        <w:t>PC looks back at the ruins</w:t>
+      </w:r>
+    </w:p>
+    <w:p>
+      <w:pPr>
+        <w:pStyle w:val="ListParagraph"/>
+        <w:numPr>
+          <w:ilvl w:val="0"/>
+          <w:numId w:val="5"/>
+        </w:numPr>
+      </w:pPr>
+      <w:r>
+        <w:t>Looks toward the door</w:t>
+      </w:r>
+    </w:p>
+    <w:p>
+      <w:pPr>
+        <w:pStyle w:val="ListParagraph"/>
+        <w:numPr>
+          <w:ilvl w:val="0"/>
+          <w:numId w:val="5"/>
+        </w:numPr>
+      </w:pPr>
+      <w:r>
+        <w:t>Reaches up and takes off their hero mask</w:t>
+      </w:r>
+    </w:p>
+    <w:p>
+      <w:pPr>
+        <w:pStyle w:val="ListParagraph"/>
+        <w:numPr>
+          <w:ilvl w:val="1"/>
+          <w:numId w:val="5"/>
+        </w:numPr>
+      </w:pPr>
+      <w:r>
         <w:rPr>
           <w:color w:val="0070C0"/>
         </w:rPr>
-        <w:t>PC keeps motivating self by playing “hero”</w:t>
+        <w:t>“I think I’m done playing hero today…”</w:t>
       </w:r>
     </w:p>
     <w:p>
@@ -1363,99 +1391,15 @@
         </w:numPr>
       </w:pPr>
       <w:r>
-        <w:t>Finds ability upgrade</w:t>
-      </w:r>
-    </w:p>
-    <w:p>
-      <w:pPr>
-        <w:pStyle w:val="ListParagraph"/>
-        <w:numPr>
-          <w:ilvl w:val="0"/>
-          <w:numId w:val="5"/>
-        </w:numPr>
-      </w:pPr>
-      <w:r>
-        <w:t>PC realises that the ruins are changing as they go deeper</w:t>
+        <w:t>PC leaves the temple to go home</w:t>
+      </w:r>
+      <w:r>
+        <w:t xml:space="preserve"> with Sn</w:t>
       </w:r>
       <w:bookmarkStart w:id="0" w:name="_GoBack"/>
       <w:bookmarkEnd w:id="0"/>
-    </w:p>
-    <w:p>
-      <w:pPr>
-        <w:pStyle w:val="ListParagraph"/>
-        <w:numPr>
-          <w:ilvl w:val="1"/>
-          <w:numId w:val="5"/>
-        </w:numPr>
-      </w:pPr>
-      <w:r>
-        <w:rPr>
-          <w:color w:val="0070C0"/>
-        </w:rPr>
-        <w:t>Worried, but pushes on because they’re “a hero now”</w:t>
-      </w:r>
-    </w:p>
-    <w:p>
-      <w:pPr>
-        <w:pStyle w:val="ListParagraph"/>
-        <w:numPr>
-          <w:ilvl w:val="0"/>
-          <w:numId w:val="5"/>
-        </w:numPr>
-      </w:pPr>
-      <w:r>
-        <w:t>PC reaches the end of the temple, the end is nigh, the exit is before them</w:t>
-      </w:r>
-    </w:p>
-    <w:p>
-      <w:pPr>
-        <w:pStyle w:val="ListParagraph"/>
-        <w:numPr>
-          <w:ilvl w:val="0"/>
-          <w:numId w:val="5"/>
-        </w:numPr>
-      </w:pPr>
-      <w:r>
-        <w:t>PC looks back at the ruins</w:t>
-      </w:r>
-    </w:p>
-    <w:p>
-      <w:pPr>
-        <w:pStyle w:val="ListParagraph"/>
-        <w:numPr>
-          <w:ilvl w:val="0"/>
-          <w:numId w:val="5"/>
-        </w:numPr>
-      </w:pPr>
-      <w:r>
-        <w:t>Reaches up and takes off their hero mask</w:t>
-      </w:r>
-    </w:p>
-    <w:p>
-      <w:pPr>
-        <w:pStyle w:val="ListParagraph"/>
-        <w:numPr>
-          <w:ilvl w:val="1"/>
-          <w:numId w:val="5"/>
-        </w:numPr>
-      </w:pPr>
-      <w:r>
-        <w:rPr>
-          <w:color w:val="0070C0"/>
-        </w:rPr>
-        <w:t>“I think I’m done playing hero today…”</w:t>
-      </w:r>
-    </w:p>
-    <w:p>
-      <w:pPr>
-        <w:pStyle w:val="ListParagraph"/>
-        <w:numPr>
-          <w:ilvl w:val="0"/>
-          <w:numId w:val="5"/>
-        </w:numPr>
-      </w:pPr>
-      <w:r>
-        <w:t>PC leaves the temple to go home</w:t>
+      <w:r>
+        <w:t>eakers</w:t>
       </w:r>
     </w:p>
     <w:sectPr>

</xml_diff>